<commit_message>
Lavoro di ieri ('ial ac fadiga)
</commit_message>
<xml_diff>
--- a/Ripetizioni private/File generali/Tariffa ripetizioni e messaggio spam.docx
+++ b/Ripetizioni private/File generali/Tariffa ripetizioni e messaggio spam.docx
@@ -26,7 +26,13 @@
         <w:t xml:space="preserve"> a Padova</w:t>
       </w:r>
       <w:r>
-        <w:t>, laureato triennale in Informatica lo scorso anno.</w:t>
+        <w:t xml:space="preserve">, </w:t>
+      </w:r>
+      <w:r>
+        <w:t>attualmente professore di Sistemi e Reti presso un ITIS</w:t>
+      </w:r>
+      <w:r>
+        <w:t>.</w:t>
       </w:r>
       <w:r>
         <w:rPr>
@@ -77,15 +83,7 @@
         <w:t>- Creazione appunti/schemi</w:t>
       </w:r>
       <w:r>
-        <w:t>/riassunti/</w:t>
-      </w:r>
-      <w:proofErr w:type="spellStart"/>
-      <w:r>
-        <w:t>sbobine</w:t>
-      </w:r>
-      <w:proofErr w:type="spellEnd"/>
-      <w:r>
-        <w:t xml:space="preserve"> </w:t>
+        <w:t xml:space="preserve">/riassunti/sbobine </w:t>
       </w:r>
       <w:r>
         <w:t>di qualsiasi tipo di materia per verifiche/esami</w:t>

</xml_diff>